<commit_message>
update for module 5 assignments
update for module 5 assignments
</commit_message>
<xml_diff>
--- a/CSC 500/Module 4/ZachFrye_M4_Milestone.docx
+++ b/CSC 500/Module 4/ZachFrye_M4_Milestone.docx
@@ -2304,6 +2304,18 @@
           <w:sz w:val="24"/>
         </w:rPr>
       </w:pPr>
+      <w:hyperlink r:id="rId5" w:history="1">
+        <w:r>
+          <w:rPr>
+            <w:rStyle w:val="Hyperlink"/>
+            <w:rFonts w:ascii="Times New Roman" w:hAnsi="Times New Roman" w:cs="Times New Roman"/>
+            <w:sz w:val="24"/>
+          </w:rPr>
+          <w:t>GitHub repository</w:t>
+        </w:r>
+      </w:hyperlink>
+      <w:bookmarkStart w:id="0" w:name="_GoBack"/>
+      <w:bookmarkEnd w:id="0"/>
     </w:p>
     <w:p>
       <w:pPr>
@@ -2336,7 +2348,7 @@
                     </pic:cNvPicPr>
                   </pic:nvPicPr>
                   <pic:blipFill>
-                    <a:blip r:embed="rId5">
+                    <a:blip r:embed="rId6">
                       <a:extLst>
                         <a:ext uri="{28A0092B-C50C-407E-A947-70E740481C1C}">
                           <a14:useLocalDpi xmlns:a14="http://schemas.microsoft.com/office/drawing/2010/main" val="0"/>
@@ -2367,8 +2379,6 @@
           </wp:inline>
         </w:drawing>
       </w:r>
-      <w:bookmarkStart w:id="0" w:name="_GoBack"/>
-      <w:bookmarkEnd w:id="0"/>
     </w:p>
     <w:sectPr>
       <w:pgSz w:w="12240" w:h="15840"/>

</xml_diff>